<commit_message>
Belgium visa and phone number
</commit_message>
<xml_diff>
--- a/kams-resume-1-pager.docx
+++ b/kams-resume-1-pager.docx
@@ -93,6 +93,42 @@
       <w:r>
         <w:t>QA Automation Engineer</w:t>
       </w:r>
+      <w:r>
+        <w:t xml:space="preserve"> </w:t>
+      </w:r>
+      <w:r>
+        <w:rPr>
+          <w:rFonts w:asciiTheme="majorHAnsi" w:hAnsiTheme="majorHAnsi" w:cstheme="majorHAnsi"/>
+        </w:rPr>
+        <w:t>(</w:t>
+      </w:r>
+      <w:r>
+        <w:rPr>
+          <w:rFonts w:asciiTheme="majorHAnsi" w:hAnsiTheme="majorHAnsi" w:cstheme="majorHAnsi"/>
+          <w:caps w:val="0"/>
+        </w:rPr>
+        <w:t xml:space="preserve">Belgium </w:t>
+      </w:r>
+      <w:r>
+        <w:rPr>
+          <w:rFonts w:asciiTheme="majorHAnsi" w:hAnsiTheme="majorHAnsi" w:cstheme="majorHAnsi"/>
+          <w:caps w:val="0"/>
+        </w:rPr>
+        <w:t xml:space="preserve">Long Stay </w:t>
+      </w:r>
+      <w:r>
+        <w:rPr>
+          <w:rFonts w:asciiTheme="majorHAnsi" w:hAnsiTheme="majorHAnsi" w:cstheme="majorHAnsi"/>
+          <w:caps w:val="0"/>
+        </w:rPr>
+        <w:t>D Visa</w:t>
+      </w:r>
+      <w:r>
+        <w:rPr>
+          <w:rFonts w:asciiTheme="majorHAnsi" w:hAnsiTheme="majorHAnsi" w:cstheme="majorHAnsi"/>
+        </w:rPr>
+        <w:t>)</w:t>
+      </w:r>
     </w:p>
     <w:p>
       <w:pPr>
@@ -129,7 +165,7 @@
             <w:sz w:val="18"/>
             <w:szCs w:val="18"/>
           </w:rPr>
-          <w:t>+91-894-064-9404</w:t>
+          <w:t>+32-494-80-87-16</w:t>
         </w:r>
       </w:hyperlink>
       <w:r>
@@ -489,37 +525,12 @@
           <w:szCs w:val="26"/>
         </w:rPr>
       </w:pPr>
-      <w:proofErr w:type="spellStart"/>
-      <w:r>
-        <w:rPr>
-          <w:sz w:val="18"/>
-          <w:szCs w:val="18"/>
-        </w:rPr>
-        <w:t>Robotframework</w:t>
-      </w:r>
-      <w:proofErr w:type="spellEnd"/>
-      <w:r>
-        <w:rPr>
-          <w:sz w:val="18"/>
-          <w:szCs w:val="18"/>
-        </w:rPr>
-        <w:t xml:space="preserve">, Python, Java, VB Script, Selenium, </w:t>
-      </w:r>
-      <w:proofErr w:type="spellStart"/>
-      <w:r>
-        <w:rPr>
-          <w:sz w:val="18"/>
-          <w:szCs w:val="18"/>
-        </w:rPr>
-        <w:t>TestSigma</w:t>
-      </w:r>
-      <w:proofErr w:type="spellEnd"/>
-      <w:r>
-        <w:rPr>
-          <w:sz w:val="18"/>
-          <w:szCs w:val="18"/>
-        </w:rPr>
-        <w:t>, TestNG,</w:t>
+      <w:r>
+        <w:rPr>
+          <w:sz w:val="18"/>
+          <w:szCs w:val="18"/>
+        </w:rPr>
+        <w:t>Robotframework, Python, Java, VB Script, Selenium, TestSigma, TestNG,</w:t>
       </w:r>
       <w:r>
         <w:rPr>
@@ -709,27 +720,7 @@
           <w:sz w:val="18"/>
           <w:szCs w:val="18"/>
         </w:rPr>
-        <w:t xml:space="preserve">Client: </w:t>
-      </w:r>
-      <w:proofErr w:type="spellStart"/>
-      <w:r>
-        <w:rPr>
-          <w:rFonts w:ascii="Calibri" w:hAnsi="Calibri" w:cs="Calibri"/>
-          <w:color w:val="000000" w:themeColor="text1"/>
-          <w:sz w:val="18"/>
-          <w:szCs w:val="18"/>
-        </w:rPr>
-        <w:t>Lendkey</w:t>
-      </w:r>
-      <w:proofErr w:type="spellEnd"/>
-      <w:r>
-        <w:rPr>
-          <w:rFonts w:ascii="Calibri" w:hAnsi="Calibri" w:cs="Calibri"/>
-          <w:color w:val="000000" w:themeColor="text1"/>
-          <w:sz w:val="18"/>
-          <w:szCs w:val="18"/>
-        </w:rPr>
-        <w:t xml:space="preserve"> (</w:t>
+        <w:t>Client: Lendkey (</w:t>
       </w:r>
       <w:hyperlink r:id="rId13" w:history="1">
         <w:r>
@@ -772,43 +763,7 @@
           <w:sz w:val="18"/>
           <w:szCs w:val="20"/>
         </w:rPr>
-        <w:t xml:space="preserve">Technologies include </w:t>
-      </w:r>
-      <w:proofErr w:type="spellStart"/>
-      <w:r>
-        <w:rPr>
-          <w:rFonts w:ascii="Calibri" w:hAnsi="Calibri" w:cs="Calibri"/>
-          <w:sz w:val="18"/>
-          <w:szCs w:val="20"/>
-        </w:rPr>
-        <w:t>Robotframework</w:t>
-      </w:r>
-      <w:proofErr w:type="spellEnd"/>
-      <w:r>
-        <w:rPr>
-          <w:rFonts w:ascii="Calibri" w:hAnsi="Calibri" w:cs="Calibri"/>
-          <w:sz w:val="18"/>
-          <w:szCs w:val="20"/>
-        </w:rPr>
-        <w:t xml:space="preserve">, Python, </w:t>
-      </w:r>
-      <w:proofErr w:type="spellStart"/>
-      <w:r>
-        <w:rPr>
-          <w:rFonts w:ascii="Calibri" w:hAnsi="Calibri" w:cs="Calibri"/>
-          <w:sz w:val="18"/>
-          <w:szCs w:val="20"/>
-        </w:rPr>
-        <w:t>TestSigma</w:t>
-      </w:r>
-      <w:proofErr w:type="spellEnd"/>
-      <w:r>
-        <w:rPr>
-          <w:rFonts w:ascii="Calibri" w:hAnsi="Calibri" w:cs="Calibri"/>
-          <w:sz w:val="18"/>
-          <w:szCs w:val="20"/>
-        </w:rPr>
-        <w:t xml:space="preserve">, </w:t>
+        <w:t xml:space="preserve">Technologies include Robotframework, Python, TestSigma, </w:t>
       </w:r>
       <w:r>
         <w:rPr>
@@ -847,25 +802,7 @@
           <w:sz w:val="18"/>
           <w:szCs w:val="20"/>
         </w:rPr>
-        <w:t xml:space="preserve">Developed robot scripts from scratch for two projects (Verify and </w:t>
-      </w:r>
-      <w:proofErr w:type="spellStart"/>
-      <w:r>
-        <w:rPr>
-          <w:rFonts w:ascii="Calibri" w:hAnsi="Calibri" w:cs="Calibri"/>
-          <w:sz w:val="18"/>
-          <w:szCs w:val="20"/>
-        </w:rPr>
-        <w:t>Ocrolus</w:t>
-      </w:r>
-      <w:proofErr w:type="spellEnd"/>
-      <w:r>
-        <w:rPr>
-          <w:rFonts w:ascii="Calibri" w:hAnsi="Calibri" w:cs="Calibri"/>
-          <w:sz w:val="18"/>
-          <w:szCs w:val="20"/>
-        </w:rPr>
-        <w:t>) and set up a Jenkins CI/CD pipeline.</w:t>
+        <w:t>Developed robot scripts from scratch for two projects (Verify and Ocrolus) and set up a Jenkins CI/CD pipeline.</w:t>
       </w:r>
     </w:p>
     <w:p>
@@ -934,25 +871,7 @@
           <w:sz w:val="18"/>
           <w:szCs w:val="20"/>
         </w:rPr>
-        <w:t xml:space="preserve">Conducted a successful PoC in </w:t>
-      </w:r>
-      <w:proofErr w:type="spellStart"/>
-      <w:r>
-        <w:rPr>
-          <w:rFonts w:ascii="Calibri" w:hAnsi="Calibri" w:cs="Calibri"/>
-          <w:sz w:val="18"/>
-          <w:szCs w:val="20"/>
-        </w:rPr>
-        <w:t>Testsigma</w:t>
-      </w:r>
-      <w:proofErr w:type="spellEnd"/>
-      <w:r>
-        <w:rPr>
-          <w:rFonts w:ascii="Calibri" w:hAnsi="Calibri" w:cs="Calibri"/>
-          <w:sz w:val="18"/>
-          <w:szCs w:val="20"/>
-        </w:rPr>
-        <w:t xml:space="preserve"> and applied it to the Aliro project.</w:t>
+        <w:t>Conducted a successful PoC in Testsigma and applied it to the Aliro project.</w:t>
       </w:r>
     </w:p>
     <w:p>
@@ -1123,25 +1042,7 @@
           <w:sz w:val="18"/>
           <w:szCs w:val="20"/>
         </w:rPr>
-        <w:t xml:space="preserve">Client: </w:t>
-      </w:r>
-      <w:proofErr w:type="spellStart"/>
-      <w:r>
-        <w:rPr>
-          <w:rFonts w:ascii="Calibri" w:hAnsi="Calibri" w:cs="Calibri"/>
-          <w:sz w:val="18"/>
-          <w:szCs w:val="20"/>
-        </w:rPr>
-        <w:t>Opsec</w:t>
-      </w:r>
-      <w:proofErr w:type="spellEnd"/>
-      <w:r>
-        <w:rPr>
-          <w:rFonts w:ascii="Calibri" w:hAnsi="Calibri" w:cs="Calibri"/>
-          <w:sz w:val="18"/>
-          <w:szCs w:val="20"/>
-        </w:rPr>
-        <w:t xml:space="preserve"> Security</w:t>
+        <w:t>Client: Opsec Security</w:t>
       </w:r>
       <w:r>
         <w:rPr>
@@ -1285,25 +1186,7 @@
           <w:sz w:val="18"/>
           <w:szCs w:val="20"/>
         </w:rPr>
-        <w:t xml:space="preserve">Client: The </w:t>
-      </w:r>
-      <w:proofErr w:type="spellStart"/>
-      <w:r>
-        <w:rPr>
-          <w:rFonts w:ascii="Calibri" w:hAnsi="Calibri" w:cs="Calibri"/>
-          <w:sz w:val="18"/>
-          <w:szCs w:val="20"/>
-        </w:rPr>
-        <w:t>Travellers</w:t>
-      </w:r>
-      <w:proofErr w:type="spellEnd"/>
-      <w:r>
-        <w:rPr>
-          <w:rFonts w:ascii="Calibri" w:hAnsi="Calibri" w:cs="Calibri"/>
-          <w:sz w:val="18"/>
-          <w:szCs w:val="20"/>
-        </w:rPr>
-        <w:t xml:space="preserve"> Companies, Inc (</w:t>
+        <w:t>Client: The Travellers Companies, Inc (</w:t>
       </w:r>
       <w:hyperlink r:id="rId15" w:history="1">
         <w:r>
@@ -1368,25 +1251,7 @@
           <w:sz w:val="18"/>
           <w:szCs w:val="20"/>
         </w:rPr>
-        <w:t>Automated tests using an in-house framework (</w:t>
-      </w:r>
-      <w:proofErr w:type="spellStart"/>
-      <w:r>
-        <w:rPr>
-          <w:rFonts w:ascii="Calibri" w:hAnsi="Calibri" w:cs="Calibri"/>
-          <w:sz w:val="18"/>
-          <w:szCs w:val="20"/>
-        </w:rPr>
-        <w:t>Travtest</w:t>
-      </w:r>
-      <w:proofErr w:type="spellEnd"/>
-      <w:r>
-        <w:rPr>
-          <w:rFonts w:ascii="Calibri" w:hAnsi="Calibri" w:cs="Calibri"/>
-          <w:sz w:val="18"/>
-          <w:szCs w:val="20"/>
-        </w:rPr>
-        <w:t>), and designed E2E Automation Scripts.</w:t>
+        <w:t>Automated tests using an in-house framework (Travtest), and designed E2E Automation Scripts.</w:t>
       </w:r>
     </w:p>
     <w:p>
@@ -1448,21 +1313,12 @@
           <w:szCs w:val="24"/>
         </w:rPr>
       </w:pPr>
-      <w:proofErr w:type="spellStart"/>
-      <w:r>
-        <w:rPr>
-          <w:rFonts w:ascii="Calibri" w:hAnsi="Calibri" w:cs="Calibri"/>
-          <w:color w:val="000000" w:themeColor="text1"/>
-        </w:rPr>
-        <w:t>OrchestrateHR</w:t>
-      </w:r>
-      <w:proofErr w:type="spellEnd"/>
-      <w:r>
-        <w:rPr>
-          <w:rFonts w:ascii="Calibri" w:hAnsi="Calibri" w:cs="Calibri"/>
-          <w:color w:val="000000" w:themeColor="text1"/>
-        </w:rPr>
-        <w:t xml:space="preserve"> Solutions Private Limited.</w:t>
+      <w:r>
+        <w:rPr>
+          <w:rFonts w:ascii="Calibri" w:hAnsi="Calibri" w:cs="Calibri"/>
+          <w:color w:val="000000" w:themeColor="text1"/>
+        </w:rPr>
+        <w:t>OrchestrateHR Solutions Private Limited.</w:t>
       </w:r>
       <w:r>
         <w:rPr>
@@ -1756,25 +1612,7 @@
           <w:sz w:val="18"/>
           <w:szCs w:val="20"/>
         </w:rPr>
-        <w:t xml:space="preserve">Development track in </w:t>
-      </w:r>
-      <w:proofErr w:type="spellStart"/>
-      <w:r>
-        <w:rPr>
-          <w:rFonts w:ascii="Calibri" w:hAnsi="Calibri" w:cs="Calibri"/>
-          <w:sz w:val="18"/>
-          <w:szCs w:val="20"/>
-        </w:rPr>
-        <w:t>Jetbrains</w:t>
-      </w:r>
-      <w:proofErr w:type="spellEnd"/>
-      <w:r>
-        <w:rPr>
-          <w:rFonts w:ascii="Calibri" w:hAnsi="Calibri" w:cs="Calibri"/>
-          <w:sz w:val="18"/>
-          <w:szCs w:val="20"/>
-        </w:rPr>
-        <w:t xml:space="preserve"> </w:t>
+        <w:t xml:space="preserve">Development track in Jetbrains </w:t>
       </w:r>
       <w:r>
         <w:rPr>
@@ -1885,25 +1723,7 @@
           <w:sz w:val="18"/>
           <w:szCs w:val="24"/>
         </w:rPr>
-        <w:t xml:space="preserve">— K.L.N. College of IT, </w:t>
-      </w:r>
-      <w:proofErr w:type="spellStart"/>
-      <w:r>
-        <w:rPr>
-          <w:rFonts w:ascii="Calibri" w:hAnsi="Calibri" w:cs="Calibri"/>
-          <w:sz w:val="18"/>
-          <w:szCs w:val="24"/>
-        </w:rPr>
-        <w:t>Sivagangai</w:t>
-      </w:r>
-      <w:proofErr w:type="spellEnd"/>
-      <w:r>
-        <w:rPr>
-          <w:rFonts w:ascii="Calibri" w:hAnsi="Calibri" w:cs="Calibri"/>
-          <w:sz w:val="18"/>
-          <w:szCs w:val="24"/>
-        </w:rPr>
-        <w:t>.</w:t>
+        <w:t>— K.L.N. College of IT, Sivagangai.</w:t>
       </w:r>
       <w:r>
         <w:rPr>

</xml_diff>